<commit_message>
Update timelog after second customer meeting
Updated timelog to consider preparation for and attending of supervisor meeting.
</commit_message>
<xml_diff>
--- a/research/News Scraper Comparison.docx
+++ b/research/News Scraper Comparison.docx
@@ -202,6 +202,15 @@
           <w:b/>
           <w:bCs/>
         </w:rPr>
+        <w:t xml:space="preserve">Possible </w:t>
+      </w:r>
+      <w:r>
+        <w:rPr>
+          <w:rStyle w:val="normaltextrun"/>
+          <w:rFonts w:ascii="Calibri" w:hAnsi="Calibri" w:cs="Calibri"/>
+          <w:b/>
+          <w:bCs/>
+        </w:rPr>
         <w:t>Metrics of Comparison:</w:t>
       </w:r>
       <w:r>
@@ -236,16 +245,7 @@
           <w:sz w:val="22"/>
           <w:szCs w:val="22"/>
         </w:rPr>
-        <w:t>Number of sources (test on all sources found</w:t>
-      </w:r>
-      <w:r>
-        <w:rPr>
-          <w:rStyle w:val="normaltextrun"/>
-          <w:rFonts w:ascii="Calibri" w:hAnsi="Calibri" w:cs="Calibri"/>
-          <w:sz w:val="22"/>
-          <w:szCs w:val="22"/>
-        </w:rPr>
-        <w:t xml:space="preserve">, identify any errors in parsing, controls </w:t>
+        <w:t xml:space="preserve">Number of sources (test on all sources found, identify any errors in parsing, controls </w:t>
       </w:r>
       <w:proofErr w:type="gramStart"/>
       <w:r>
@@ -265,16 +265,7 @@
           <w:sz w:val="22"/>
           <w:szCs w:val="22"/>
         </w:rPr>
-        <w:t xml:space="preserve"> not a news site</w:t>
-      </w:r>
-      <w:r>
-        <w:rPr>
-          <w:rStyle w:val="normaltextrun"/>
-          <w:rFonts w:ascii="Calibri" w:hAnsi="Calibri" w:cs="Calibri"/>
-          <w:sz w:val="22"/>
-          <w:szCs w:val="22"/>
-        </w:rPr>
-        <w:t>)</w:t>
+        <w:t xml:space="preserve"> not a news site)</w:t>
       </w:r>
       <w:r>
         <w:rPr>
@@ -308,16 +299,7 @@
           <w:sz w:val="22"/>
           <w:szCs w:val="22"/>
         </w:rPr>
-        <w:t>Speed (</w:t>
-      </w:r>
-      <w:r>
-        <w:rPr>
-          <w:rStyle w:val="normaltextrun"/>
-          <w:rFonts w:ascii="Calibri" w:hAnsi="Calibri" w:cs="Calibri"/>
-          <w:sz w:val="22"/>
-          <w:szCs w:val="22"/>
-        </w:rPr>
-        <w:t xml:space="preserve">python </w:t>
+        <w:t xml:space="preserve">Speed (python </w:t>
       </w:r>
       <w:proofErr w:type="spellStart"/>
       <w:r>
@@ -337,43 +319,7 @@
           <w:sz w:val="22"/>
           <w:szCs w:val="22"/>
         </w:rPr>
-        <w:t xml:space="preserve"> on all sources found,</w:t>
-      </w:r>
-      <w:r>
-        <w:rPr>
-          <w:rStyle w:val="normaltextrun"/>
-          <w:rFonts w:ascii="Calibri" w:hAnsi="Calibri" w:cs="Calibri"/>
-          <w:sz w:val="22"/>
-          <w:szCs w:val="22"/>
-        </w:rPr>
-        <w:t xml:space="preserve"> plot averages or histograms of times or something similar, along with table,</w:t>
-      </w:r>
-      <w:r>
-        <w:rPr>
-          <w:rStyle w:val="normaltextrun"/>
-          <w:rFonts w:ascii="Calibri" w:hAnsi="Calibri" w:cs="Calibri"/>
-          <w:sz w:val="22"/>
-          <w:szCs w:val="22"/>
-        </w:rPr>
-        <w:t xml:space="preserve"> also test auto detection</w:t>
-      </w:r>
-      <w:r>
-        <w:rPr>
-          <w:rStyle w:val="normaltextrun"/>
-          <w:rFonts w:ascii="Calibri" w:hAnsi="Calibri" w:cs="Calibri"/>
-          <w:sz w:val="22"/>
-          <w:szCs w:val="22"/>
-        </w:rPr>
-        <w:t xml:space="preserve"> of languages vs manual</w:t>
-      </w:r>
-      <w:r>
-        <w:rPr>
-          <w:rStyle w:val="normaltextrun"/>
-          <w:rFonts w:ascii="Calibri" w:hAnsi="Calibri" w:cs="Calibri"/>
-          <w:sz w:val="22"/>
-          <w:szCs w:val="22"/>
-        </w:rPr>
-        <w:t>)</w:t>
+        <w:t xml:space="preserve"> on all sources found, plot averages or histograms of times or something similar, along with table, also test auto detection of languages vs manual)</w:t>
       </w:r>
       <w:r>
         <w:rPr>
@@ -407,16 +353,7 @@
           <w:sz w:val="22"/>
           <w:szCs w:val="22"/>
         </w:rPr>
-        <w:t>Number of languages (test our 10, accuracy per language</w:t>
-      </w:r>
-      <w:r>
-        <w:rPr>
-          <w:rStyle w:val="normaltextrun"/>
-          <w:rFonts w:ascii="Calibri" w:hAnsi="Calibri" w:cs="Calibri"/>
-          <w:sz w:val="22"/>
-          <w:szCs w:val="22"/>
-        </w:rPr>
-        <w:t xml:space="preserve"> statistics, how do I test this in foreign </w:t>
+        <w:t xml:space="preserve">Number of languages (test our 10, accuracy per language statistics, how do I test this in foreign </w:t>
       </w:r>
       <w:proofErr w:type="spellStart"/>
       <w:proofErr w:type="gramStart"/>
@@ -526,43 +463,7 @@
           <w:sz w:val="22"/>
           <w:szCs w:val="22"/>
         </w:rPr>
-        <w:t>N</w:t>
-      </w:r>
-      <w:r>
-        <w:rPr>
-          <w:rStyle w:val="normaltextrun"/>
-          <w:rFonts w:ascii="Calibri" w:hAnsi="Calibri" w:cs="Calibri"/>
-          <w:sz w:val="22"/>
-          <w:szCs w:val="22"/>
-        </w:rPr>
-        <w:t xml:space="preserve">ews-please has only CLI compatibility with extracting full websites, whereas newspaper can provide useful objects for </w:t>
-      </w:r>
-      <w:r>
-        <w:rPr>
-          <w:rStyle w:val="normaltextrun"/>
-          <w:rFonts w:ascii="Calibri" w:hAnsi="Calibri" w:cs="Calibri"/>
-          <w:sz w:val="22"/>
-          <w:szCs w:val="22"/>
-        </w:rPr>
-        <w:t xml:space="preserve">entire </w:t>
-      </w:r>
-      <w:r>
-        <w:rPr>
-          <w:rStyle w:val="normaltextrun"/>
-          <w:rFonts w:ascii="Calibri" w:hAnsi="Calibri" w:cs="Calibri"/>
-          <w:sz w:val="22"/>
-          <w:szCs w:val="22"/>
-        </w:rPr>
-        <w:t>websites</w:t>
-      </w:r>
-      <w:r>
-        <w:rPr>
-          <w:rStyle w:val="normaltextrun"/>
-          <w:rFonts w:ascii="Calibri" w:hAnsi="Calibri" w:cs="Calibri"/>
-          <w:sz w:val="22"/>
-          <w:szCs w:val="22"/>
-        </w:rPr>
-        <w:t>.</w:t>
+        <w:t>News-please has only CLI compatibility with extracting full websites, whereas newspaper can provide useful objects for entire websites.</w:t>
       </w:r>
       <w:r>
         <w:rPr>
@@ -605,16 +506,7 @@
           <w:sz w:val="22"/>
           <w:szCs w:val="22"/>
         </w:rPr>
-        <w:t> </w:t>
-      </w:r>
-      <w:r>
-        <w:rPr>
-          <w:rStyle w:val="eop"/>
-          <w:rFonts w:ascii="Calibri" w:hAnsi="Calibri" w:cs="Calibri"/>
-          <w:sz w:val="22"/>
-          <w:szCs w:val="22"/>
-        </w:rPr>
-        <w:t>(</w:t>
+        <w:t> (</w:t>
       </w:r>
       <w:proofErr w:type="gramStart"/>
       <w:r>
@@ -659,16 +551,7 @@
           <w:sz w:val="22"/>
           <w:szCs w:val="22"/>
         </w:rPr>
-        <w:t>Frequency (I don’t think this is applicable</w:t>
-      </w:r>
-      <w:r>
-        <w:rPr>
-          <w:rStyle w:val="normaltextrun"/>
-          <w:rFonts w:ascii="Calibri" w:hAnsi="Calibri" w:cs="Calibri"/>
-          <w:sz w:val="22"/>
-          <w:szCs w:val="22"/>
-        </w:rPr>
-        <w:t xml:space="preserve"> as scraping isn’t self-scheduled </w:t>
+        <w:t xml:space="preserve">Frequency (I don’t think this is applicable as scraping isn’t self-scheduled </w:t>
       </w:r>
       <w:proofErr w:type="spellStart"/>
       <w:r>
@@ -701,6 +584,57 @@
       </w:r>
     </w:p>
     <w:p/>
+    <w:p/>
+    <w:p>
+      <w:pPr>
+        <w:rPr>
+          <w:b/>
+          <w:bCs/>
+          <w:sz w:val="24"/>
+          <w:szCs w:val="24"/>
+        </w:rPr>
+      </w:pPr>
+      <w:r>
+        <w:rPr>
+          <w:b/>
+          <w:bCs/>
+          <w:sz w:val="24"/>
+          <w:szCs w:val="24"/>
+        </w:rPr>
+        <w:t>Newspaper:</w:t>
+      </w:r>
+    </w:p>
+    <w:p/>
+    <w:p>
+      <w:pPr>
+        <w:rPr>
+          <w:b/>
+          <w:bCs/>
+          <w:sz w:val="24"/>
+          <w:szCs w:val="24"/>
+        </w:rPr>
+      </w:pPr>
+      <w:proofErr w:type="spellStart"/>
+      <w:r>
+        <w:rPr>
+          <w:b/>
+          <w:bCs/>
+          <w:sz w:val="24"/>
+          <w:szCs w:val="24"/>
+        </w:rPr>
+        <w:t>Newsplease</w:t>
+      </w:r>
+      <w:proofErr w:type="spellEnd"/>
+      <w:r>
+        <w:rPr>
+          <w:b/>
+          <w:bCs/>
+          <w:sz w:val="24"/>
+          <w:szCs w:val="24"/>
+        </w:rPr>
+        <w:t>:</w:t>
+      </w:r>
+    </w:p>
     <w:sectPr>
       <w:pgSz w:w="11906" w:h="16838"/>
       <w:pgMar w:top="1440" w:right="1440" w:bottom="1440" w:left="1440" w:header="708" w:footer="708" w:gutter="0"/>

</xml_diff>